<commit_message>
Update the RED chart
</commit_message>
<xml_diff>
--- a/Hugim.docx
+++ b/Hugim.docx
@@ -160,7 +160,7 @@
                                   <w:pStyle w:val="ae"/>
                                   <w:spacing w:before="80" w:after="40"/>
                                   <w:rPr>
-                                    <w:rFonts w:ascii="Segoe UI" w:hAnsi="Segoe UI" w:cs="Segoe UI" w:hint="cs"/>
+                                    <w:rFonts w:ascii="Segoe UI" w:hAnsi="Segoe UI" w:cs="Segoe UI"/>
                                     <w:caps/>
                                     <w:color w:val="0D0D0D" w:themeColor="text1" w:themeTint="F2"/>
                                     <w:sz w:val="24"/>
@@ -386,7 +386,7 @@
                             <w:pStyle w:val="ae"/>
                             <w:spacing w:before="80" w:after="40"/>
                             <w:rPr>
-                              <w:rFonts w:ascii="Segoe UI" w:hAnsi="Segoe UI" w:cs="Segoe UI" w:hint="cs"/>
+                              <w:rFonts w:ascii="Segoe UI" w:hAnsi="Segoe UI" w:cs="Segoe UI"/>
                               <w:caps/>
                               <w:color w:val="0D0D0D" w:themeColor="text1" w:themeTint="F2"/>
                               <w:sz w:val="24"/>
@@ -768,7 +768,7 @@
     <w:p>
       <w:pPr>
         <w:rPr>
-          <w:rFonts w:ascii="Segoe UI" w:hAnsi="Segoe UI" w:cs="Segoe UI"/>
+          <w:rFonts w:ascii="Segoe UI" w:hAnsi="Segoe UI" w:cs="Segoe UI" w:hint="cs"/>
           <w:sz w:val="24"/>
           <w:szCs w:val="24"/>
           <w:rtl/>
@@ -942,6 +942,7 @@
           <w:rFonts w:ascii="Segoe UI" w:hAnsi="Segoe UI" w:cs="Segoe UI"/>
           <w:sz w:val="24"/>
           <w:szCs w:val="24"/>
+          <w:rtl/>
         </w:rPr>
       </w:pPr>
       <w:r>
@@ -956,15 +957,86 @@
     </w:p>
     <w:p>
       <w:pPr>
-        <w:rPr>
-          <w:rFonts w:ascii="Segoe UI" w:hAnsi="Segoe UI" w:cs="Segoe UI"/>
-          <w:sz w:val="24"/>
-          <w:szCs w:val="24"/>
-        </w:rPr>
-      </w:pPr>
+        <w:ind w:firstLine="720"/>
+        <w:rPr>
+          <w:rFonts w:ascii="Segoe UI" w:hAnsi="Segoe UI" w:cs="Segoe UI"/>
+          <w:b/>
+          <w:bCs/>
+          <w:sz w:val="24"/>
+          <w:szCs w:val="24"/>
+          <w:rtl/>
+        </w:rPr>
+      </w:pPr>
+      <w:r>
+        <w:rPr>
+          <w:rFonts w:ascii="Segoe UI" w:hAnsi="Segoe UI" w:cs="Segoe UI"/>
+          <w:b/>
+          <w:bCs/>
+          <w:sz w:val="24"/>
+          <w:szCs w:val="24"/>
+        </w:rPr>
+        <w:t>Cours</w:t>
+      </w:r>
+      <w:r>
+        <w:rPr>
+          <w:rFonts w:ascii="Segoe UI" w:hAnsi="Segoe UI" w:cs="Segoe UI"/>
+          <w:b/>
+          <w:bCs/>
+          <w:sz w:val="24"/>
+          <w:szCs w:val="24"/>
+        </w:rPr>
+        <w:t>e</w:t>
+      </w:r>
+      <w:r>
+        <w:rPr>
+          <w:rFonts w:ascii="Segoe UI" w:hAnsi="Segoe UI" w:cs="Segoe UI"/>
+          <w:b/>
+          <w:bCs/>
+          <w:sz w:val="24"/>
+          <w:szCs w:val="24"/>
+        </w:rPr>
+        <w:tab/>
+      </w:r>
     </w:p>
     <w:p>
       <w:pPr>
+        <w:ind w:firstLine="720"/>
+        <w:rPr>
+          <w:rFonts w:ascii="Segoe UI" w:hAnsi="Segoe UI" w:cs="Segoe UI"/>
+          <w:sz w:val="24"/>
+          <w:szCs w:val="24"/>
+        </w:rPr>
+      </w:pPr>
+      <w:r>
+        <w:rPr>
+          <w:rFonts w:ascii="Segoe UI" w:hAnsi="Segoe UI" w:cs="Segoe UI"/>
+          <w:sz w:val="24"/>
+          <w:szCs w:val="24"/>
+          <w:rtl/>
+        </w:rPr>
+        <w:t>טבלה של הקורסים, מכילה את תיאור הקורס</w:t>
+      </w:r>
+      <w:r>
+        <w:rPr>
+          <w:rFonts w:ascii="Segoe UI" w:hAnsi="Segoe UI" w:cs="Segoe UI" w:hint="cs"/>
+          <w:sz w:val="24"/>
+          <w:szCs w:val="24"/>
+          <w:rtl/>
+        </w:rPr>
+        <w:t>, המחיר שלו והגבלות גיל.</w:t>
+      </w:r>
+    </w:p>
+    <w:p>
+      <w:pPr>
+        <w:rPr>
+          <w:rFonts w:ascii="Segoe UI" w:hAnsi="Segoe UI" w:cs="Segoe UI"/>
+          <w:sz w:val="24"/>
+          <w:szCs w:val="24"/>
+        </w:rPr>
+      </w:pPr>
+    </w:p>
+    <w:p>
+      <w:pPr>
         <w:rPr>
           <w:rFonts w:ascii="Segoe UI" w:hAnsi="Segoe UI" w:cs="Segoe UI"/>
           <w:b/>
@@ -995,7 +1067,6 @@
           <w:bCs/>
           <w:sz w:val="24"/>
           <w:szCs w:val="24"/>
-          <w:rtl/>
         </w:rPr>
       </w:pPr>
       <w:r>
@@ -1006,7 +1077,7 @@
           <w:sz w:val="24"/>
           <w:szCs w:val="24"/>
         </w:rPr>
-        <w:t>Cours</w:t>
+        <w:t>Group</w:t>
       </w:r>
       <w:r>
         <w:rPr>
@@ -1016,17 +1087,331 @@
           <w:sz w:val="24"/>
           <w:szCs w:val="24"/>
         </w:rPr>
-        <w:t>e</w:t>
-      </w:r>
-      <w:r>
+        <w:tab/>
+      </w:r>
+    </w:p>
+    <w:p>
+      <w:pPr>
+        <w:ind w:firstLine="720"/>
+        <w:rPr>
+          <w:rFonts w:ascii="Segoe UI" w:hAnsi="Segoe UI" w:cs="Segoe UI"/>
+          <w:sz w:val="24"/>
+          <w:szCs w:val="24"/>
+          <w:rtl/>
+        </w:rPr>
+      </w:pPr>
+      <w:r>
+        <w:rPr>
+          <w:rFonts w:ascii="Segoe UI" w:hAnsi="Segoe UI" w:cs="Segoe UI"/>
+          <w:sz w:val="24"/>
+          <w:szCs w:val="24"/>
+          <w:rtl/>
+        </w:rPr>
+        <w:t>טבלה של הקבוצות השונות שפתוחות לכל קורס.</w:t>
+      </w:r>
+      <w:r>
+        <w:rPr>
+          <w:rFonts w:ascii="Segoe UI" w:hAnsi="Segoe UI" w:cs="Segoe UI"/>
+          <w:sz w:val="24"/>
+          <w:szCs w:val="24"/>
+          <w:rtl/>
+        </w:rPr>
+        <w:t xml:space="preserve"> </w:t>
+      </w:r>
+    </w:p>
+    <w:p>
+      <w:pPr>
+        <w:ind w:firstLine="720"/>
+        <w:rPr>
+          <w:rFonts w:ascii="Segoe UI" w:hAnsi="Segoe UI" w:cs="Segoe UI"/>
+          <w:sz w:val="24"/>
+          <w:szCs w:val="24"/>
+          <w:rtl/>
+        </w:rPr>
+      </w:pPr>
+      <w:r>
+        <w:rPr>
+          <w:rFonts w:ascii="Segoe UI" w:hAnsi="Segoe UI" w:cs="Segoe UI" w:hint="cs"/>
+          <w:sz w:val="24"/>
+          <w:szCs w:val="24"/>
+          <w:u w:val="single"/>
+          <w:rtl/>
+        </w:rPr>
+        <w:t>הקשרים שלה</w:t>
+      </w:r>
+      <w:r>
+        <w:rPr>
+          <w:rFonts w:ascii="Segoe UI" w:hAnsi="Segoe UI" w:cs="Segoe UI" w:hint="cs"/>
+          <w:sz w:val="24"/>
+          <w:szCs w:val="24"/>
+          <w:rtl/>
+        </w:rPr>
+        <w:t xml:space="preserve">: </w:t>
+      </w:r>
+    </w:p>
+    <w:p>
+      <w:pPr>
+        <w:pStyle w:val="a9"/>
+        <w:numPr>
+          <w:ilvl w:val="0"/>
+          <w:numId w:val="1"/>
+        </w:numPr>
+        <w:rPr>
+          <w:rFonts w:ascii="Segoe UI" w:hAnsi="Segoe UI" w:cs="Segoe UI"/>
+          <w:sz w:val="24"/>
+          <w:szCs w:val="24"/>
+        </w:rPr>
+      </w:pPr>
+      <w:r>
+        <w:rPr>
+          <w:rFonts w:ascii="Segoe UI" w:hAnsi="Segoe UI" w:cs="Segoe UI" w:hint="cs"/>
+          <w:sz w:val="24"/>
+          <w:szCs w:val="24"/>
+          <w:rtl/>
+        </w:rPr>
+        <w:t>כל קבוצה היא מסוג של קורס מסוים</w:t>
+      </w:r>
+      <w:r>
+        <w:rPr>
+          <w:rFonts w:ascii="Segoe UI" w:hAnsi="Segoe UI" w:cs="Segoe UI" w:hint="cs"/>
+          <w:sz w:val="24"/>
+          <w:szCs w:val="24"/>
+          <w:rtl/>
+        </w:rPr>
+        <w:t xml:space="preserve">. </w:t>
+      </w:r>
+      <w:r>
+        <w:rPr>
+          <w:rFonts w:ascii="Segoe UI" w:hAnsi="Segoe UI" w:cs="Segoe UI"/>
+          <w:sz w:val="24"/>
+          <w:szCs w:val="24"/>
+        </w:rPr>
+        <w:t>(</w:t>
+      </w:r>
+      <w:proofErr w:type="spellStart"/>
+      <w:r>
+        <w:rPr>
+          <w:rFonts w:ascii="Segoe UI" w:hAnsi="Segoe UI" w:cs="Segoe UI"/>
+          <w:sz w:val="24"/>
+          <w:szCs w:val="24"/>
+        </w:rPr>
+        <w:t>GroupIsCourse</w:t>
+      </w:r>
+      <w:proofErr w:type="spellEnd"/>
+      <w:r>
+        <w:rPr>
+          <w:rFonts w:ascii="Segoe UI" w:hAnsi="Segoe UI" w:cs="Segoe UI"/>
+          <w:sz w:val="24"/>
+          <w:szCs w:val="24"/>
+        </w:rPr>
+        <w:t>)</w:t>
+      </w:r>
+    </w:p>
+    <w:p>
+      <w:pPr>
+        <w:pStyle w:val="a9"/>
+        <w:numPr>
+          <w:ilvl w:val="0"/>
+          <w:numId w:val="1"/>
+        </w:numPr>
+        <w:rPr>
+          <w:rFonts w:ascii="Segoe UI" w:hAnsi="Segoe UI" w:cs="Segoe UI"/>
+          <w:sz w:val="24"/>
+          <w:szCs w:val="24"/>
+        </w:rPr>
+      </w:pPr>
+      <w:r>
+        <w:rPr>
+          <w:rFonts w:ascii="Segoe UI" w:hAnsi="Segoe UI" w:cs="Segoe UI" w:hint="cs"/>
+          <w:sz w:val="24"/>
+          <w:szCs w:val="24"/>
+          <w:rtl/>
+        </w:rPr>
+        <w:t xml:space="preserve"> לכל קבוצה יש מורה אחד</w:t>
+      </w:r>
+      <w:r>
+        <w:rPr>
+          <w:rFonts w:ascii="Segoe UI" w:hAnsi="Segoe UI" w:cs="Segoe UI" w:hint="cs"/>
+          <w:sz w:val="24"/>
+          <w:szCs w:val="24"/>
+          <w:rtl/>
+        </w:rPr>
+        <w:t xml:space="preserve">. </w:t>
+      </w:r>
+      <w:r>
+        <w:rPr>
+          <w:rFonts w:ascii="Segoe UI" w:hAnsi="Segoe UI" w:cs="Segoe UI"/>
+          <w:sz w:val="24"/>
+          <w:szCs w:val="24"/>
+        </w:rPr>
+        <w:t>(</w:t>
+      </w:r>
+      <w:proofErr w:type="spellStart"/>
+      <w:r>
+        <w:rPr>
+          <w:rFonts w:ascii="Segoe UI" w:hAnsi="Segoe UI" w:cs="Segoe UI"/>
+          <w:sz w:val="24"/>
+          <w:szCs w:val="24"/>
+        </w:rPr>
+        <w:t>GroupHasTeacher</w:t>
+      </w:r>
+      <w:proofErr w:type="spellEnd"/>
+      <w:r>
+        <w:rPr>
+          <w:rFonts w:ascii="Segoe UI" w:hAnsi="Segoe UI" w:cs="Segoe UI"/>
+          <w:sz w:val="24"/>
+          <w:szCs w:val="24"/>
+        </w:rPr>
+        <w:t>)</w:t>
+      </w:r>
+    </w:p>
+    <w:p>
+      <w:pPr>
+        <w:pStyle w:val="a9"/>
+        <w:numPr>
+          <w:ilvl w:val="0"/>
+          <w:numId w:val="1"/>
+        </w:numPr>
+        <w:rPr>
+          <w:rFonts w:ascii="Segoe UI" w:hAnsi="Segoe UI" w:cs="Segoe UI"/>
+          <w:sz w:val="24"/>
+          <w:szCs w:val="24"/>
+        </w:rPr>
+      </w:pPr>
+      <w:r>
+        <w:rPr>
+          <w:rFonts w:ascii="Segoe UI" w:hAnsi="Segoe UI" w:cs="Segoe UI" w:hint="cs"/>
+          <w:sz w:val="24"/>
+          <w:szCs w:val="24"/>
+          <w:rtl/>
+        </w:rPr>
+        <w:t>לכל קבוצה יש כיתה אחת בשעה וביום מסוימים.</w:t>
+      </w:r>
+      <w:r>
+        <w:rPr>
+          <w:rFonts w:ascii="Segoe UI" w:hAnsi="Segoe UI" w:cs="Segoe UI" w:hint="cs"/>
+          <w:sz w:val="24"/>
+          <w:szCs w:val="24"/>
+          <w:rtl/>
+        </w:rPr>
+        <w:t xml:space="preserve"> </w:t>
+      </w:r>
+      <w:r>
+        <w:rPr>
+          <w:rFonts w:ascii="Segoe UI" w:hAnsi="Segoe UI" w:cs="Segoe UI"/>
+          <w:sz w:val="24"/>
+          <w:szCs w:val="24"/>
+        </w:rPr>
+        <w:t>(</w:t>
+      </w:r>
+      <w:proofErr w:type="spellStart"/>
+      <w:r>
+        <w:rPr>
+          <w:rFonts w:ascii="Segoe UI" w:hAnsi="Segoe UI" w:cs="Segoe UI"/>
+          <w:sz w:val="24"/>
+          <w:szCs w:val="24"/>
+        </w:rPr>
+        <w:t>GroupHasClass</w:t>
+      </w:r>
+      <w:proofErr w:type="spellEnd"/>
+      <w:r>
+        <w:rPr>
+          <w:rFonts w:ascii="Segoe UI" w:hAnsi="Segoe UI" w:cs="Segoe UI"/>
+          <w:sz w:val="24"/>
+          <w:szCs w:val="24"/>
+        </w:rPr>
+        <w:t>)</w:t>
+      </w:r>
+    </w:p>
+    <w:p>
+      <w:pPr>
+        <w:pStyle w:val="a9"/>
+        <w:numPr>
+          <w:ilvl w:val="0"/>
+          <w:numId w:val="1"/>
+        </w:numPr>
+        <w:rPr>
+          <w:rFonts w:ascii="Segoe UI" w:hAnsi="Segoe UI" w:cs="Segoe UI" w:hint="cs"/>
+          <w:sz w:val="24"/>
+          <w:szCs w:val="24"/>
+        </w:rPr>
+      </w:pPr>
+      <w:r>
+        <w:rPr>
+          <w:rFonts w:ascii="Segoe UI" w:hAnsi="Segoe UI" w:cs="Segoe UI" w:hint="cs"/>
+          <w:sz w:val="24"/>
+          <w:szCs w:val="24"/>
+          <w:rtl/>
+        </w:rPr>
+        <w:t xml:space="preserve">קשר של ילד לקבוצה, ילד יכול להיות קשור גם להרבה קבוצות. </w:t>
+      </w:r>
+      <w:r>
+        <w:rPr>
+          <w:rFonts w:ascii="Segoe UI" w:hAnsi="Segoe UI" w:cs="Segoe UI"/>
+          <w:sz w:val="24"/>
+          <w:szCs w:val="24"/>
+        </w:rPr>
+        <w:t>(</w:t>
+      </w:r>
+      <w:proofErr w:type="spellStart"/>
+      <w:r>
+        <w:rPr>
+          <w:rFonts w:ascii="Segoe UI" w:hAnsi="Segoe UI" w:cs="Segoe UI"/>
+          <w:sz w:val="24"/>
+          <w:szCs w:val="24"/>
+        </w:rPr>
+        <w:t>KidIn</w:t>
+      </w:r>
+      <w:r>
+        <w:rPr>
+          <w:rFonts w:ascii="Segoe UI" w:hAnsi="Segoe UI" w:cs="Segoe UI"/>
+          <w:sz w:val="24"/>
+          <w:szCs w:val="24"/>
+        </w:rPr>
+        <w:t>Course</w:t>
+      </w:r>
+      <w:proofErr w:type="spellEnd"/>
+      <w:r>
+        <w:rPr>
+          <w:rFonts w:ascii="Segoe UI" w:hAnsi="Segoe UI" w:cs="Segoe UI"/>
+          <w:sz w:val="24"/>
+          <w:szCs w:val="24"/>
+        </w:rPr>
+        <w:t>)</w:t>
+      </w:r>
+    </w:p>
+    <w:p>
+      <w:pPr>
+        <w:ind w:firstLine="720"/>
         <w:rPr>
           <w:rFonts w:ascii="Segoe UI" w:hAnsi="Segoe UI" w:cs="Segoe UI"/>
           <w:b/>
           <w:bCs/>
           <w:sz w:val="24"/>
           <w:szCs w:val="24"/>
-        </w:rPr>
-        <w:tab/>
+          <w:rtl/>
+        </w:rPr>
+      </w:pPr>
+      <w:r>
+        <w:rPr>
+          <w:rFonts w:ascii="Segoe UI" w:hAnsi="Segoe UI" w:cs="Segoe UI"/>
+          <w:b/>
+          <w:bCs/>
+          <w:sz w:val="24"/>
+          <w:szCs w:val="24"/>
+        </w:rPr>
+        <w:t>Payment</w:t>
+      </w:r>
+      <w:r>
+        <w:rPr>
+          <w:rFonts w:ascii="Segoe UI" w:hAnsi="Segoe UI" w:cs="Segoe UI"/>
+          <w:b/>
+          <w:bCs/>
+          <w:sz w:val="24"/>
+          <w:szCs w:val="24"/>
+          <w:rtl/>
+        </w:rPr>
+        <w:t xml:space="preserve"> </w:t>
       </w:r>
     </w:p>
     <w:p>
@@ -1036,227 +1421,63 @@
           <w:rFonts w:ascii="Segoe UI" w:hAnsi="Segoe UI" w:cs="Segoe UI"/>
           <w:sz w:val="24"/>
           <w:szCs w:val="24"/>
-        </w:rPr>
-      </w:pPr>
-      <w:r>
-        <w:rPr>
-          <w:rFonts w:ascii="Segoe UI" w:hAnsi="Segoe UI" w:cs="Segoe UI"/>
-          <w:sz w:val="24"/>
-          <w:szCs w:val="24"/>
-          <w:rtl/>
-        </w:rPr>
-        <w:t>טבלה של הקורסים, מכילה את תיאור הקורס ומפתח זר של מורה.</w:t>
+          <w:rtl/>
+        </w:rPr>
+      </w:pPr>
+      <w:r>
+        <w:rPr>
+          <w:rFonts w:ascii="Segoe UI" w:hAnsi="Segoe UI" w:cs="Segoe UI"/>
+          <w:sz w:val="24"/>
+          <w:szCs w:val="24"/>
+          <w:rtl/>
+        </w:rPr>
+        <w:t>טבלה של התשלומים של כל תלמיד.</w:t>
       </w:r>
     </w:p>
     <w:p>
       <w:pPr>
         <w:ind w:firstLine="720"/>
         <w:rPr>
-          <w:rFonts w:ascii="Segoe UI" w:hAnsi="Segoe UI" w:cs="Segoe UI"/>
-          <w:b/>
-          <w:bCs/>
-          <w:sz w:val="24"/>
-          <w:szCs w:val="24"/>
-        </w:rPr>
-      </w:pPr>
-      <w:r>
-        <w:rPr>
-          <w:rFonts w:ascii="Segoe UI" w:hAnsi="Segoe UI" w:cs="Segoe UI"/>
-          <w:b/>
-          <w:bCs/>
-          <w:sz w:val="24"/>
-          <w:szCs w:val="24"/>
-        </w:rPr>
-        <w:t>Group</w:t>
-      </w:r>
-      <w:r>
-        <w:rPr>
-          <w:rFonts w:ascii="Segoe UI" w:hAnsi="Segoe UI" w:cs="Segoe UI"/>
-          <w:b/>
-          <w:bCs/>
-          <w:sz w:val="24"/>
-          <w:szCs w:val="24"/>
-        </w:rPr>
-        <w:tab/>
-      </w:r>
-    </w:p>
-    <w:p>
-      <w:pPr>
-        <w:ind w:firstLine="720"/>
-        <w:rPr>
-          <w:rFonts w:ascii="Segoe UI" w:hAnsi="Segoe UI" w:cs="Segoe UI"/>
-          <w:sz w:val="24"/>
-          <w:szCs w:val="24"/>
-          <w:rtl/>
-        </w:rPr>
-      </w:pPr>
-      <w:r>
-        <w:rPr>
-          <w:rFonts w:ascii="Segoe UI" w:hAnsi="Segoe UI" w:cs="Segoe UI"/>
-          <w:sz w:val="24"/>
-          <w:szCs w:val="24"/>
-          <w:rtl/>
-        </w:rPr>
-        <w:t>טבלה של הקבוצות השונות שפתוחות לכל קורס.</w:t>
-      </w:r>
-      <w:r>
-        <w:rPr>
-          <w:rFonts w:ascii="Segoe UI" w:hAnsi="Segoe UI" w:cs="Segoe UI"/>
-          <w:sz w:val="24"/>
-          <w:szCs w:val="24"/>
-          <w:rtl/>
-        </w:rPr>
-        <w:t xml:space="preserve"> </w:t>
-      </w:r>
-    </w:p>
-    <w:p>
-      <w:pPr>
-        <w:ind w:firstLine="720"/>
-        <w:rPr>
-          <w:rFonts w:ascii="Segoe UI" w:hAnsi="Segoe UI" w:cs="Segoe UI"/>
-          <w:sz w:val="24"/>
-          <w:szCs w:val="24"/>
-          <w:rtl/>
-        </w:rPr>
-      </w:pPr>
-      <w:r>
-        <w:rPr>
-          <w:rFonts w:ascii="Segoe UI" w:hAnsi="Segoe UI" w:cs="Segoe UI"/>
-          <w:sz w:val="24"/>
-          <w:szCs w:val="24"/>
-          <w:rtl/>
-        </w:rPr>
-        <w:t>מכיל קשרים עם התלמידים שבכל קורס, ועם הכיתה של כל קורס.</w:t>
-      </w:r>
-    </w:p>
-    <w:p>
-      <w:pPr>
-        <w:ind w:firstLine="720"/>
-        <w:rPr>
-          <w:rFonts w:ascii="Segoe UI" w:hAnsi="Segoe UI" w:cs="Segoe UI"/>
-          <w:b/>
-          <w:bCs/>
-          <w:sz w:val="24"/>
-          <w:szCs w:val="24"/>
-          <w:rtl/>
-        </w:rPr>
-      </w:pPr>
-      <w:r>
-        <w:rPr>
-          <w:rFonts w:ascii="Segoe UI" w:hAnsi="Segoe UI" w:cs="Segoe UI"/>
-          <w:b/>
-          <w:bCs/>
-          <w:sz w:val="24"/>
-          <w:szCs w:val="24"/>
-        </w:rPr>
-        <w:t>Payment</w:t>
-      </w:r>
-      <w:r>
-        <w:rPr>
-          <w:rFonts w:ascii="Segoe UI" w:hAnsi="Segoe UI" w:cs="Segoe UI"/>
-          <w:b/>
-          <w:bCs/>
-          <w:sz w:val="24"/>
-          <w:szCs w:val="24"/>
-          <w:rtl/>
-        </w:rPr>
-        <w:t xml:space="preserve"> </w:t>
-      </w:r>
-    </w:p>
-    <w:p>
-      <w:pPr>
-        <w:ind w:firstLine="720"/>
-        <w:rPr>
-          <w:rFonts w:ascii="Segoe UI" w:hAnsi="Segoe UI" w:cs="Segoe UI"/>
-          <w:sz w:val="24"/>
-          <w:szCs w:val="24"/>
-          <w:rtl/>
-        </w:rPr>
-      </w:pPr>
-      <w:r>
-        <w:rPr>
-          <w:rFonts w:ascii="Segoe UI" w:hAnsi="Segoe UI" w:cs="Segoe UI"/>
-          <w:sz w:val="24"/>
-          <w:szCs w:val="24"/>
-          <w:rtl/>
-        </w:rPr>
-        <w:t>טבלה של התשלומים של כל תלמיד.</w:t>
-      </w:r>
-    </w:p>
-    <w:p>
-      <w:pPr>
-        <w:ind w:firstLine="720"/>
-        <w:rPr>
-          <w:rFonts w:ascii="Segoe UI" w:hAnsi="Segoe UI" w:cs="Segoe UI"/>
-          <w:sz w:val="24"/>
-          <w:szCs w:val="24"/>
-        </w:rPr>
-      </w:pPr>
-      <w:r>
-        <w:rPr>
-          <w:rFonts w:ascii="Segoe UI" w:hAnsi="Segoe UI" w:cs="Segoe UI"/>
-          <w:b/>
-          <w:bCs/>
-          <w:sz w:val="24"/>
-          <w:szCs w:val="24"/>
-        </w:rPr>
-        <w:t>Schedule</w:t>
-      </w:r>
-      <w:r>
-        <w:rPr>
-          <w:rFonts w:ascii="Segoe UI" w:hAnsi="Segoe UI" w:cs="Segoe UI"/>
-          <w:sz w:val="24"/>
-          <w:szCs w:val="24"/>
-          <w:rtl/>
-        </w:rPr>
-        <w:tab/>
-      </w:r>
-    </w:p>
-    <w:p>
-      <w:pPr>
-        <w:ind w:firstLine="720"/>
-        <w:rPr>
           <w:rFonts w:ascii="Segoe UI" w:hAnsi="Segoe UI" w:cs="Segoe UI" w:hint="cs"/>
           <w:sz w:val="24"/>
           <w:szCs w:val="24"/>
-          <w:rtl/>
-        </w:rPr>
-      </w:pPr>
-      <w:r>
-        <w:rPr>
-          <w:rFonts w:ascii="Segoe UI" w:hAnsi="Segoe UI" w:cs="Segoe UI"/>
-          <w:sz w:val="24"/>
-          <w:szCs w:val="24"/>
-          <w:rtl/>
-        </w:rPr>
-        <w:t>טבלה של השעות של כל קורס.</w:t>
-      </w:r>
-    </w:p>
-    <w:p>
-      <w:pPr>
-        <w:rPr>
-          <w:rFonts w:ascii="Segoe UI" w:hAnsi="Segoe UI" w:cs="Segoe UI"/>
-          <w:sz w:val="24"/>
-          <w:szCs w:val="24"/>
-          <w:rtl/>
-        </w:rPr>
-      </w:pPr>
-    </w:p>
-    <w:p>
-      <w:pPr>
-        <w:rPr>
-          <w:rFonts w:ascii="Segoe UI" w:hAnsi="Segoe UI" w:cs="Segoe UI"/>
-          <w:rtl/>
-        </w:rPr>
-      </w:pPr>
-    </w:p>
-    <w:p>
-      <w:pPr>
-        <w:rPr>
-          <w:rFonts w:ascii="Segoe UI" w:hAnsi="Segoe UI" w:cs="Segoe UI"/>
-          <w:rtl/>
-        </w:rPr>
-      </w:pPr>
+        </w:rPr>
+      </w:pPr>
+      <w:r>
+        <w:rPr>
+          <w:rFonts w:ascii="Segoe UI" w:hAnsi="Segoe UI" w:cs="Segoe UI" w:hint="cs"/>
+          <w:sz w:val="24"/>
+          <w:szCs w:val="24"/>
+          <w:rtl/>
+        </w:rPr>
+        <w:t xml:space="preserve">קשר שלה: כל תשלום הוא של תלמיד מסוים. </w:t>
+      </w:r>
+      <w:r>
+        <w:rPr>
+          <w:rFonts w:ascii="Segoe UI" w:hAnsi="Segoe UI" w:cs="Segoe UI"/>
+          <w:sz w:val="24"/>
+          <w:szCs w:val="24"/>
+        </w:rPr>
+        <w:t>(</w:t>
+      </w:r>
+      <w:proofErr w:type="spellStart"/>
+      <w:r>
+        <w:rPr>
+          <w:rFonts w:ascii="Segoe UI" w:hAnsi="Segoe UI" w:cs="Segoe UI"/>
+          <w:sz w:val="24"/>
+          <w:szCs w:val="24"/>
+        </w:rPr>
+        <w:t>KidPayment</w:t>
+      </w:r>
+      <w:proofErr w:type="spellEnd"/>
+      <w:r>
+        <w:rPr>
+          <w:rFonts w:ascii="Segoe UI" w:hAnsi="Segoe UI" w:cs="Segoe UI"/>
+          <w:sz w:val="24"/>
+          <w:szCs w:val="24"/>
+        </w:rPr>
+        <w:t>)</w:t>
+      </w:r>
     </w:p>
     <w:p>
       <w:pPr>
@@ -1330,21 +1551,9 @@
           <w:rtl/>
         </w:rPr>
       </w:pPr>
-    </w:p>
-    <w:p>
-      <w:pPr>
-        <w:rPr>
-          <w:rFonts w:ascii="Segoe UI" w:hAnsi="Segoe UI" w:cs="Segoe UI" w:hint="cs"/>
-          <w:b/>
-          <w:bCs/>
-          <w:sz w:val="28"/>
-          <w:szCs w:val="28"/>
-          <w:rtl/>
-        </w:rPr>
-      </w:pPr>
-      <w:r>
-        <w:rPr>
-          <w:rFonts w:ascii="Segoe UI" w:hAnsi="Segoe UI" w:cs="Segoe UI" w:hint="cs"/>
+      <w:r>
+        <w:rPr>
+          <w:rFonts w:ascii="Segoe UI" w:hAnsi="Segoe UI" w:cs="Segoe UI"/>
           <w:b/>
           <w:bCs/>
           <w:noProof/>
@@ -1354,67 +1563,83 @@
           <w:lang w:val="he-IL"/>
         </w:rPr>
         <w:drawing>
-          <wp:anchor distT="0" distB="0" distL="114300" distR="114300" simplePos="0" relativeHeight="251661312" behindDoc="0" locked="0" layoutInCell="1" allowOverlap="1" wp14:anchorId="3D84165F" wp14:editId="4ABCDC75">
+          <wp:anchor distT="0" distB="0" distL="114300" distR="114300" simplePos="0" relativeHeight="251661312" behindDoc="0" locked="0" layoutInCell="1" allowOverlap="1" wp14:anchorId="3179EB79" wp14:editId="400C49FA">
             <wp:simplePos x="0" y="0"/>
-            <wp:positionH relativeFrom="column">
-              <wp:posOffset>-800100</wp:posOffset>
+            <wp:positionH relativeFrom="margin">
+              <wp:align>center</wp:align>
             </wp:positionH>
             <wp:positionV relativeFrom="page">
-              <wp:posOffset>1557020</wp:posOffset>
+              <wp:posOffset>1581288</wp:posOffset>
             </wp:positionV>
-            <wp:extent cx="8493125" cy="4245610"/>
+            <wp:extent cx="6488430" cy="5287010"/>
             <wp:effectExtent l="0" t="0" r="0" b="0"/>
             <wp:wrapThrough wrapText="bothSides">
               <wp:wrapPolygon edited="0">
-                <wp:start x="10610" y="388"/>
-                <wp:lineTo x="0" y="678"/>
-                <wp:lineTo x="0" y="1551"/>
-                <wp:lineTo x="242" y="2132"/>
-                <wp:lineTo x="0" y="2423"/>
-                <wp:lineTo x="0" y="3974"/>
-                <wp:lineTo x="48" y="4458"/>
-                <wp:lineTo x="1793" y="5234"/>
-                <wp:lineTo x="1647" y="11436"/>
-                <wp:lineTo x="678" y="11533"/>
-                <wp:lineTo x="775" y="12793"/>
-                <wp:lineTo x="8091" y="12987"/>
-                <wp:lineTo x="6831" y="14829"/>
-                <wp:lineTo x="6831" y="17833"/>
-                <wp:lineTo x="7073" y="18512"/>
-                <wp:lineTo x="7849" y="18512"/>
-                <wp:lineTo x="7897" y="18318"/>
-                <wp:lineTo x="8091" y="17736"/>
-                <wp:lineTo x="13323" y="17639"/>
-                <wp:lineTo x="17829" y="16961"/>
-                <wp:lineTo x="17781" y="16089"/>
-                <wp:lineTo x="17345" y="15701"/>
-                <wp:lineTo x="15891" y="14538"/>
-                <wp:lineTo x="16327" y="13859"/>
-                <wp:lineTo x="16376" y="13375"/>
-                <wp:lineTo x="15988" y="12987"/>
-                <wp:lineTo x="17684" y="12696"/>
-                <wp:lineTo x="17926" y="11824"/>
-                <wp:lineTo x="17490" y="11436"/>
-                <wp:lineTo x="17732" y="11049"/>
-                <wp:lineTo x="17781" y="10467"/>
-                <wp:lineTo x="17538" y="9886"/>
-                <wp:lineTo x="17926" y="9595"/>
-                <wp:lineTo x="17635" y="8626"/>
-                <wp:lineTo x="10223" y="8335"/>
-                <wp:lineTo x="11482" y="6784"/>
-                <wp:lineTo x="11918" y="6784"/>
-                <wp:lineTo x="12887" y="5718"/>
-                <wp:lineTo x="12887" y="3974"/>
-                <wp:lineTo x="12742" y="3683"/>
-                <wp:lineTo x="12936" y="2617"/>
-                <wp:lineTo x="12597" y="2132"/>
-                <wp:lineTo x="12936" y="1841"/>
-                <wp:lineTo x="12887" y="582"/>
-                <wp:lineTo x="11143" y="388"/>
-                <wp:lineTo x="10610" y="388"/>
+                <wp:start x="8942" y="0"/>
+                <wp:lineTo x="2220" y="389"/>
+                <wp:lineTo x="0" y="623"/>
+                <wp:lineTo x="0" y="4125"/>
+                <wp:lineTo x="1712" y="4981"/>
+                <wp:lineTo x="2410" y="4981"/>
+                <wp:lineTo x="2410" y="6226"/>
+                <wp:lineTo x="634" y="6538"/>
+                <wp:lineTo x="317" y="7082"/>
+                <wp:lineTo x="381" y="8250"/>
+                <wp:lineTo x="444" y="8561"/>
+                <wp:lineTo x="888" y="8717"/>
+                <wp:lineTo x="444" y="9262"/>
+                <wp:lineTo x="444" y="9729"/>
+                <wp:lineTo x="1015" y="10040"/>
+                <wp:lineTo x="6849" y="11207"/>
+                <wp:lineTo x="4566" y="13698"/>
+                <wp:lineTo x="0" y="13698"/>
+                <wp:lineTo x="0" y="14943"/>
+                <wp:lineTo x="1649" y="14943"/>
+                <wp:lineTo x="571" y="15410"/>
+                <wp:lineTo x="63" y="15799"/>
+                <wp:lineTo x="127" y="16188"/>
+                <wp:lineTo x="888" y="17434"/>
+                <wp:lineTo x="951" y="17745"/>
+                <wp:lineTo x="2220" y="17978"/>
+                <wp:lineTo x="3551" y="18134"/>
+                <wp:lineTo x="3995" y="18134"/>
+                <wp:lineTo x="9639" y="17978"/>
+                <wp:lineTo x="16171" y="17667"/>
+                <wp:lineTo x="16108" y="17434"/>
+                <wp:lineTo x="16425" y="17044"/>
+                <wp:lineTo x="16045" y="16500"/>
+                <wp:lineTo x="14523" y="16188"/>
+                <wp:lineTo x="14649" y="15254"/>
+                <wp:lineTo x="14142" y="15177"/>
+                <wp:lineTo x="3932" y="14943"/>
+                <wp:lineTo x="4947" y="13698"/>
+                <wp:lineTo x="9893" y="13620"/>
+                <wp:lineTo x="10274" y="12920"/>
+                <wp:lineTo x="9830" y="12453"/>
+                <wp:lineTo x="11161" y="12375"/>
+                <wp:lineTo x="11098" y="11207"/>
+                <wp:lineTo x="9005" y="11207"/>
+                <wp:lineTo x="9069" y="9962"/>
+                <wp:lineTo x="9957" y="9962"/>
+                <wp:lineTo x="11161" y="9184"/>
+                <wp:lineTo x="11098" y="8717"/>
+                <wp:lineTo x="11542" y="8717"/>
+                <wp:lineTo x="17186" y="7316"/>
+                <wp:lineTo x="17376" y="6382"/>
+                <wp:lineTo x="20738" y="6148"/>
+                <wp:lineTo x="21055" y="5370"/>
+                <wp:lineTo x="20484" y="4981"/>
+                <wp:lineTo x="20928" y="4514"/>
+                <wp:lineTo x="21055" y="4047"/>
+                <wp:lineTo x="20991" y="2646"/>
+                <wp:lineTo x="20928" y="2491"/>
+                <wp:lineTo x="21181" y="778"/>
+                <wp:lineTo x="14713" y="78"/>
+                <wp:lineTo x="9703" y="0"/>
+                <wp:lineTo x="8942" y="0"/>
               </wp:wrapPolygon>
             </wp:wrapThrough>
-            <wp:docPr id="1364620908" name="תמונה 1"/>
+            <wp:docPr id="91112613" name="תמונה 2"/>
             <wp:cNvGraphicFramePr>
               <a:graphicFrameLocks xmlns:a="http://schemas.openxmlformats.org/drawingml/2006/main" noChangeAspect="1"/>
             </wp:cNvGraphicFramePr>
@@ -1422,29 +1647,36 @@
               <a:graphicData uri="http://schemas.openxmlformats.org/drawingml/2006/picture">
                 <pic:pic xmlns:pic="http://schemas.openxmlformats.org/drawingml/2006/picture">
                   <pic:nvPicPr>
-                    <pic:cNvPr id="1364620908" name="תמונה 1364620908"/>
+                    <pic:cNvPr id="91112613" name="תמונה 91112613"/>
                     <pic:cNvPicPr/>
                   </pic:nvPicPr>
-                  <pic:blipFill>
-                    <a:blip r:embed="rId7">
+                  <pic:blipFill rotWithShape="1">
+                    <a:blip r:embed="rId8">
                       <a:extLst>
                         <a:ext uri="{28A0092B-C50C-407E-A947-70E740481C1C}">
                           <a14:useLocalDpi xmlns:a14="http://schemas.microsoft.com/office/drawing/2010/main" val="0"/>
                         </a:ext>
                       </a:extLst>
                     </a:blip>
-                    <a:stretch>
-                      <a:fillRect/>
-                    </a:stretch>
+                    <a:srcRect r="38643"/>
+                    <a:stretch/>
                   </pic:blipFill>
-                  <pic:spPr>
+                  <pic:spPr bwMode="auto">
                     <a:xfrm>
                       <a:off x="0" y="0"/>
-                      <a:ext cx="8493125" cy="4245610"/>
+                      <a:ext cx="6488430" cy="5287010"/>
                     </a:xfrm>
                     <a:prstGeom prst="rect">
                       <a:avLst/>
                     </a:prstGeom>
+                    <a:ln>
+                      <a:noFill/>
+                    </a:ln>
+                    <a:extLst>
+                      <a:ext uri="{53640926-AAD7-44D8-BBD7-CCE9431645EC}">
+                        <a14:shadowObscured xmlns:a14="http://schemas.microsoft.com/office/drawing/2010/main"/>
+                      </a:ext>
+                    </a:extLst>
                   </pic:spPr>
                 </pic:pic>
               </a:graphicData>
@@ -1459,8 +1691,20 @@
         </w:drawing>
       </w:r>
     </w:p>
+    <w:p>
+      <w:pPr>
+        <w:rPr>
+          <w:rFonts w:ascii="Segoe UI" w:hAnsi="Segoe UI" w:cs="Segoe UI"/>
+          <w:b/>
+          <w:bCs/>
+          <w:sz w:val="28"/>
+          <w:szCs w:val="28"/>
+          <w:rtl/>
+        </w:rPr>
+      </w:pPr>
+    </w:p>
     <w:sectPr>
-      <w:footerReference w:type="default" r:id="rId8"/>
+      <w:footerReference w:type="default" r:id="rId9"/>
       <w:pgSz w:w="11906" w:h="16838"/>
       <w:pgMar w:top="1440" w:right="1800" w:bottom="1440" w:left="1800" w:header="708" w:footer="708" w:gutter="0"/>
       <w:pgNumType w:start="0"/>
@@ -1571,6 +1815,103 @@
     </w:p>
   </w:footnote>
 </w:footnotes>
+</file>
+
+<file path=word/numbering.xml><?xml version="1.0" encoding="utf-8"?>
+<w:numbering xmlns:wpc="http://schemas.microsoft.com/office/word/2010/wordprocessingCanvas" xmlns:cx="http://schemas.microsoft.com/office/drawing/2014/chartex" xmlns:cx1="http://schemas.microsoft.com/office/drawing/2015/9/8/chartex" xmlns:cx2="http://schemas.microsoft.com/office/drawing/2015/10/21/chartex" xmlns:cx3="http://schemas.microsoft.com/office/drawing/2016/5/9/chartex" xmlns:cx4="http://schemas.microsoft.com/office/drawing/2016/5/10/chartex" xmlns:cx5="http://schemas.microsoft.com/office/drawing/2016/5/11/chartex" xmlns:cx6="http://schemas.microsoft.com/office/drawing/2016/5/12/chartex" xmlns:cx7="http://schemas.microsoft.com/office/drawing/2016/5/13/chartex" xmlns:cx8="http://schemas.microsoft.com/office/drawing/2016/5/14/chartex" xmlns:mc="http://schemas.openxmlformats.org/markup-compatibility/2006" xmlns:aink="http://schemas.microsoft.com/office/drawing/2016/ink" xmlns:am3d="http://schemas.microsoft.com/office/drawing/2017/model3d" xmlns:o="urn:schemas-microsoft-com:office:office" xmlns:oel="http://schemas.microsoft.com/office/2019/extlst" xmlns:r="http://schemas.openxmlformats.org/officeDocument/2006/relationships" xmlns:m="http://schemas.openxmlformats.org/officeDocument/2006/math" xmlns:v="urn:schemas-microsoft-com:vml" xmlns:wp14="http://schemas.microsoft.com/office/word/2010/wordprocessingDrawing" xmlns:wp="http://schemas.openxmlformats.org/drawingml/2006/wordprocessingDrawing" xmlns:w10="urn:schemas-microsoft-com:office:word" xmlns:w="http://schemas.openxmlformats.org/wordprocessingml/2006/main" xmlns:w14="http://schemas.microsoft.com/office/word/2010/wordml" xmlns:w15="http://schemas.microsoft.com/office/word/2012/wordml" xmlns:w16cex="http://schemas.microsoft.com/office/word/2018/wordml/cex" xmlns:w16cid="http://schemas.microsoft.com/office/word/2016/wordml/cid" xmlns:w16="http://schemas.microsoft.com/office/word/2018/wordml" xmlns:w16du="http://schemas.microsoft.com/office/word/2023/wordml/word16du" xmlns:w16sdtdh="http://schemas.microsoft.com/office/word/2020/wordml/sdtdatahash" xmlns:w16se="http://schemas.microsoft.com/office/word/2015/wordml/symex" xmlns:wpg="http://schemas.microsoft.com/office/word/2010/wordprocessingGroup" xmlns:wpi="http://schemas.microsoft.com/office/word/2010/wordprocessingInk" xmlns:wne="http://schemas.microsoft.com/office/word/2006/wordml" xmlns:wps="http://schemas.microsoft.com/office/word/2010/wordprocessingShape" mc:Ignorable="w14 w15 w16se w16cid w16 w16cex w16sdtdh w16du wp14">
+  <w:abstractNum w:abstractNumId="0" w15:restartNumberingAfterBreak="0">
+    <w:nsid w:val="4F774F66"/>
+    <w:multiLevelType w:val="hybridMultilevel"/>
+    <w:tmpl w:val="F9D26F16"/>
+    <w:lvl w:ilvl="0" w:tplc="08D67320">
+      <w:start w:val="1"/>
+      <w:numFmt w:val="decimal"/>
+      <w:lvlText w:val="%1."/>
+      <w:lvlJc w:val="left"/>
+      <w:pPr>
+        <w:ind w:left="1080" w:hanging="360"/>
+      </w:pPr>
+      <w:rPr>
+        <w:rFonts w:hint="default"/>
+      </w:rPr>
+    </w:lvl>
+    <w:lvl w:ilvl="1" w:tplc="04090019" w:tentative="1">
+      <w:start w:val="1"/>
+      <w:numFmt w:val="lowerLetter"/>
+      <w:lvlText w:val="%2."/>
+      <w:lvlJc w:val="left"/>
+      <w:pPr>
+        <w:ind w:left="1800" w:hanging="360"/>
+      </w:pPr>
+    </w:lvl>
+    <w:lvl w:ilvl="2" w:tplc="0409001B" w:tentative="1">
+      <w:start w:val="1"/>
+      <w:numFmt w:val="lowerRoman"/>
+      <w:lvlText w:val="%3."/>
+      <w:lvlJc w:val="right"/>
+      <w:pPr>
+        <w:ind w:left="2520" w:hanging="180"/>
+      </w:pPr>
+    </w:lvl>
+    <w:lvl w:ilvl="3" w:tplc="0409000F" w:tentative="1">
+      <w:start w:val="1"/>
+      <w:numFmt w:val="decimal"/>
+      <w:lvlText w:val="%4."/>
+      <w:lvlJc w:val="left"/>
+      <w:pPr>
+        <w:ind w:left="3240" w:hanging="360"/>
+      </w:pPr>
+    </w:lvl>
+    <w:lvl w:ilvl="4" w:tplc="04090019" w:tentative="1">
+      <w:start w:val="1"/>
+      <w:numFmt w:val="lowerLetter"/>
+      <w:lvlText w:val="%5."/>
+      <w:lvlJc w:val="left"/>
+      <w:pPr>
+        <w:ind w:left="3960" w:hanging="360"/>
+      </w:pPr>
+    </w:lvl>
+    <w:lvl w:ilvl="5" w:tplc="0409001B" w:tentative="1">
+      <w:start w:val="1"/>
+      <w:numFmt w:val="lowerRoman"/>
+      <w:lvlText w:val="%6."/>
+      <w:lvlJc w:val="right"/>
+      <w:pPr>
+        <w:ind w:left="4680" w:hanging="180"/>
+      </w:pPr>
+    </w:lvl>
+    <w:lvl w:ilvl="6" w:tplc="0409000F" w:tentative="1">
+      <w:start w:val="1"/>
+      <w:numFmt w:val="decimal"/>
+      <w:lvlText w:val="%7."/>
+      <w:lvlJc w:val="left"/>
+      <w:pPr>
+        <w:ind w:left="5400" w:hanging="360"/>
+      </w:pPr>
+    </w:lvl>
+    <w:lvl w:ilvl="7" w:tplc="04090019" w:tentative="1">
+      <w:start w:val="1"/>
+      <w:numFmt w:val="lowerLetter"/>
+      <w:lvlText w:val="%8."/>
+      <w:lvlJc w:val="left"/>
+      <w:pPr>
+        <w:ind w:left="6120" w:hanging="360"/>
+      </w:pPr>
+    </w:lvl>
+    <w:lvl w:ilvl="8" w:tplc="0409001B" w:tentative="1">
+      <w:start w:val="1"/>
+      <w:numFmt w:val="lowerRoman"/>
+      <w:lvlText w:val="%9."/>
+      <w:lvlJc w:val="right"/>
+      <w:pPr>
+        <w:ind w:left="6840" w:hanging="180"/>
+      </w:pPr>
+    </w:lvl>
+  </w:abstractNum>
+  <w:num w:numId="1" w16cid:durableId="1238830891">
+    <w:abstractNumId w:val="0"/>
+  </w:num>
+</w:numbering>
 </file>
 
 <file path=word/styles.xml><?xml version="1.0" encoding="utf-8"?>

</xml_diff>